<commit_message>
korrektur jflap uebung 4
</commit_message>
<xml_diff>
--- a/Semester 1/JFLAP/Uebung04/Aufgabe1.docx
+++ b/Semester 1/JFLAP/Uebung04/Aufgabe1.docx
@@ -9,8 +9,6 @@
       <w:r>
         <w:t>Aufgabe 1</w:t>
       </w:r>
-      <w:bookmarkStart w:id="0" w:name="_GoBack"/>
-      <w:bookmarkEnd w:id="0"/>
     </w:p>
     <w:p>
       <w:pPr>
@@ -27,10 +25,10 @@
           <w:lang w:val="de-DE" w:eastAsia="de-DE"/>
         </w:rPr>
         <w:drawing>
-          <wp:inline distT="0" distB="0" distL="0" distR="0" wp14:anchorId="3F8922EA" wp14:editId="0B0D3E1B">
-            <wp:extent cx="5741670" cy="3816985"/>
+          <wp:inline distT="0" distB="0" distL="0" distR="0" wp14:anchorId="7BA6EDF8" wp14:editId="29191AAD">
+            <wp:extent cx="5752465" cy="4391025"/>
             <wp:effectExtent l="0" t="0" r="0" b="0"/>
-            <wp:docPr id="1" name="Bild 1" descr="/Users/daniel/Desktop/Bildschirmfoto 2016-11-27 um 08.41.34.png"/>
+            <wp:docPr id="3" name="Bild 3" descr="../../../../Desktop/Bildschirmfoto%202016-11-27%20um%2010.57.16"/>
             <wp:cNvGraphicFramePr>
               <a:graphicFrameLocks xmlns:a="http://schemas.openxmlformats.org/drawingml/2006/main" noChangeAspect="1"/>
             </wp:cNvGraphicFramePr>
@@ -38,7 +36,7 @@
               <a:graphicData uri="http://schemas.openxmlformats.org/drawingml/2006/picture">
                 <pic:pic xmlns:pic="http://schemas.openxmlformats.org/drawingml/2006/picture">
                   <pic:nvPicPr>
-                    <pic:cNvPr id="0" name="Picture 1" descr="/Users/daniel/Desktop/Bildschirmfoto 2016-11-27 um 08.41.34.png"/>
+                    <pic:cNvPr id="0" name="Picture 1" descr="../../../../Desktop/Bildschirmfoto%202016-11-27%20um%2010.57.16"/>
                     <pic:cNvPicPr>
                       <a:picLocks noChangeAspect="1" noChangeArrowheads="1"/>
                     </pic:cNvPicPr>
@@ -59,7 +57,7 @@
                   <pic:spPr bwMode="auto">
                     <a:xfrm>
                       <a:off x="0" y="0"/>
-                      <a:ext cx="5741670" cy="3816985"/>
+                      <a:ext cx="5752465" cy="4391025"/>
                     </a:xfrm>
                     <a:prstGeom prst="rect">
                       <a:avLst/>
@@ -98,71 +96,29 @@
       <w:r>
         <w:t xml:space="preserve">S -&gt; </w:t>
       </w:r>
+      <w:proofErr w:type="spellStart"/>
+      <w:r>
+        <w:t>bSa</w:t>
+      </w:r>
+      <w:proofErr w:type="spellEnd"/>
+    </w:p>
+    <w:p>
+      <w:r>
+        <w:t>S -&gt; SS</w:t>
+      </w:r>
+      <w:bookmarkStart w:id="0" w:name="_GoBack"/>
+      <w:bookmarkEnd w:id="0"/>
+    </w:p>
+    <w:p>
+      <w:r>
+        <w:t xml:space="preserve">S -&gt; </w:t>
+      </w:r>
       <w:r>
         <w:sym w:font="Symbol" w:char="F06C"/>
       </w:r>
     </w:p>
-    <w:p>
-      <w:r>
-        <w:rPr>
-          <w:noProof/>
-          <w:lang w:val="de-DE" w:eastAsia="de-DE"/>
-        </w:rPr>
-        <w:drawing>
-          <wp:inline distT="0" distB="0" distL="0" distR="0" wp14:anchorId="16145625" wp14:editId="25399618">
-            <wp:extent cx="4291168" cy="3924017"/>
-            <wp:effectExtent l="0" t="0" r="0" b="0"/>
-            <wp:docPr id="2" name="Bild 2" descr="/Users/daniel/Desktop/Bildschirmfoto 2016-11-27 um 08.43.09.png"/>
-            <wp:cNvGraphicFramePr>
-              <a:graphicFrameLocks xmlns:a="http://schemas.openxmlformats.org/drawingml/2006/main" noChangeAspect="1"/>
-            </wp:cNvGraphicFramePr>
-            <a:graphic xmlns:a="http://schemas.openxmlformats.org/drawingml/2006/main">
-              <a:graphicData uri="http://schemas.openxmlformats.org/drawingml/2006/picture">
-                <pic:pic xmlns:pic="http://schemas.openxmlformats.org/drawingml/2006/picture">
-                  <pic:nvPicPr>
-                    <pic:cNvPr id="0" name="Picture 2" descr="/Users/daniel/Desktop/Bildschirmfoto 2016-11-27 um 08.43.09.png"/>
-                    <pic:cNvPicPr>
-                      <a:picLocks noChangeAspect="1" noChangeArrowheads="1"/>
-                    </pic:cNvPicPr>
-                  </pic:nvPicPr>
-                  <pic:blipFill rotWithShape="1">
-                    <a:blip r:embed="rId7">
-                      <a:extLst>
-                        <a:ext uri="{28A0092B-C50C-407E-A947-70E740481C1C}">
-                          <a14:useLocalDpi xmlns:a14="http://schemas.microsoft.com/office/drawing/2010/main" val="0"/>
-                        </a:ext>
-                      </a:extLst>
-                    </a:blip>
-                    <a:srcRect t="1391" b="2363"/>
-                    <a:stretch/>
-                  </pic:blipFill>
-                  <pic:spPr bwMode="auto">
-                    <a:xfrm>
-                      <a:off x="0" y="0"/>
-                      <a:ext cx="4298017" cy="3930280"/>
-                    </a:xfrm>
-                    <a:prstGeom prst="rect">
-                      <a:avLst/>
-                    </a:prstGeom>
-                    <a:noFill/>
-                    <a:ln>
-                      <a:noFill/>
-                    </a:ln>
-                    <a:extLst>
-                      <a:ext uri="{53640926-AAD7-44D8-BBD7-CCE9431645EC}">
-                        <a14:shadowObscured xmlns:a14="http://schemas.microsoft.com/office/drawing/2010/main"/>
-                      </a:ext>
-                    </a:extLst>
-                  </pic:spPr>
-                </pic:pic>
-              </a:graphicData>
-            </a:graphic>
-          </wp:inline>
-        </w:drawing>
-      </w:r>
-    </w:p>
     <w:sectPr>
-      <w:headerReference w:type="default" r:id="rId8"/>
+      <w:headerReference w:type="default" r:id="rId7"/>
       <w:pgSz w:w="11900" w:h="16840"/>
       <w:pgMar w:top="1417" w:right="1417" w:bottom="1134" w:left="1417" w:header="708" w:footer="708" w:gutter="0"/>
       <w:cols w:space="708"/>

</xml_diff>

<commit_message>
C, C++, Octave, ...
</commit_message>
<xml_diff>
--- a/Semester 1/JFLAP/Uebung04/Aufgabe1.docx
+++ b/Semester 1/JFLAP/Uebung04/Aufgabe1.docx
@@ -25,10 +25,10 @@
           <w:lang w:val="de-DE" w:eastAsia="de-DE"/>
         </w:rPr>
         <w:drawing>
-          <wp:inline distT="0" distB="0" distL="0" distR="0" wp14:anchorId="7BA6EDF8" wp14:editId="29191AAD">
-            <wp:extent cx="5752465" cy="4391025"/>
+          <wp:inline distT="0" distB="0" distL="0" distR="0" wp14:anchorId="4D1FB7DF" wp14:editId="7F6695E3">
+            <wp:extent cx="5752465" cy="4986655"/>
             <wp:effectExtent l="0" t="0" r="0" b="0"/>
-            <wp:docPr id="3" name="Bild 3" descr="../../../../Desktop/Bildschirmfoto%202016-11-27%20um%2010.57.16"/>
+            <wp:docPr id="3" name="Bild 3" descr="../../../../Desktop/Bildschirmfoto%202016-11-30%20um%2018.23.09"/>
             <wp:cNvGraphicFramePr>
               <a:graphicFrameLocks xmlns:a="http://schemas.openxmlformats.org/drawingml/2006/main" noChangeAspect="1"/>
             </wp:cNvGraphicFramePr>
@@ -36,7 +36,7 @@
               <a:graphicData uri="http://schemas.openxmlformats.org/drawingml/2006/picture">
                 <pic:pic xmlns:pic="http://schemas.openxmlformats.org/drawingml/2006/picture">
                   <pic:nvPicPr>
-                    <pic:cNvPr id="0" name="Picture 1" descr="../../../../Desktop/Bildschirmfoto%202016-11-27%20um%2010.57.16"/>
+                    <pic:cNvPr id="0" name="Picture 2" descr="../../../../Desktop/Bildschirmfoto%202016-11-30%20um%2018.23.09"/>
                     <pic:cNvPicPr>
                       <a:picLocks noChangeAspect="1" noChangeArrowheads="1"/>
                     </pic:cNvPicPr>
@@ -57,7 +57,7 @@
                   <pic:spPr bwMode="auto">
                     <a:xfrm>
                       <a:off x="0" y="0"/>
-                      <a:ext cx="5752465" cy="4391025"/>
+                      <a:ext cx="5752465" cy="4986655"/>
                     </a:xfrm>
                     <a:prstGeom prst="rect">
                       <a:avLst/>
@@ -73,6 +73,8 @@
           </wp:inline>
         </w:drawing>
       </w:r>
+      <w:bookmarkStart w:id="0" w:name="_GoBack"/>
+      <w:bookmarkEnd w:id="0"/>
     </w:p>
     <w:p>
       <w:pPr>
@@ -106,8 +108,6 @@
       <w:r>
         <w:t>S -&gt; SS</w:t>
       </w:r>
-      <w:bookmarkStart w:id="0" w:name="_GoBack"/>
-      <w:bookmarkEnd w:id="0"/>
     </w:p>
     <w:p>
       <w:r>

</xml_diff>